<commit_message>
Add actionDownload After download file, file remove from server
</commit_message>
<xml_diff>
--- a/web/files/templates/AnketaTemplate.docx
+++ b/web/files/templates/AnketaTemplate.docx
@@ -35,8 +35,6 @@
           <w:rFonts w:ascii="Times New Roman" w:hAnsi="Times New Roman" w:cs="Times New Roman"/>
         </w:rPr>
       </w:pPr>
-      <w:bookmarkStart w:id="0" w:name="_GoBack"/>
-      <w:bookmarkEnd w:id="0"/>
     </w:p>
     <w:p>
       <w:pPr>
@@ -76,31 +74,39 @@
           <w:rFonts w:ascii="Times New Roman" w:hAnsi="Times New Roman" w:cs="Times New Roman"/>
         </w:rPr>
       </w:pPr>
-      <w:proofErr w:type="spellStart"/>
-      <w:r>
-        <w:rPr>
-          <w:rFonts w:ascii="Times New Roman" w:hAnsi="Times New Roman" w:cs="Times New Roman"/>
-        </w:rPr>
-        <w:t>Email</w:t>
-      </w:r>
-      <w:proofErr w:type="spellEnd"/>
-      <w:r>
-        <w:rPr>
-          <w:rFonts w:ascii="Times New Roman" w:hAnsi="Times New Roman" w:cs="Times New Roman"/>
-        </w:rPr>
-        <w:t>: ${</w:t>
-      </w:r>
-      <w:proofErr w:type="spellStart"/>
-      <w:r>
-        <w:rPr>
-          <w:rFonts w:ascii="Times New Roman" w:hAnsi="Times New Roman" w:cs="Times New Roman"/>
-        </w:rPr>
-        <w:t>email</w:t>
-      </w:r>
-      <w:proofErr w:type="spellEnd"/>
-      <w:r>
-        <w:rPr>
-          <w:rFonts w:ascii="Times New Roman" w:hAnsi="Times New Roman" w:cs="Times New Roman"/>
+      <w:r>
+        <w:rPr>
+          <w:rFonts w:ascii="Times New Roman" w:hAnsi="Times New Roman" w:cs="Times New Roman"/>
+        </w:rPr>
+        <w:t>Email: ${email}</w:t>
+      </w:r>
+    </w:p>
+    <w:p>
+      <w:pPr>
+        <w:rPr>
+          <w:rFonts w:ascii="Times New Roman" w:hAnsi="Times New Roman" w:cs="Times New Roman"/>
+          <w:lang w:val="en-US"/>
+        </w:rPr>
+      </w:pPr>
+      <w:r>
+        <w:rPr>
+          <w:rFonts w:ascii="Times New Roman" w:hAnsi="Times New Roman" w:cs="Times New Roman"/>
+          <w:lang w:val="en-US"/>
+        </w:rPr>
+        <w:t>${</w:t>
+      </w:r>
+      <w:r>
+        <w:rPr>
+          <w:rFonts w:ascii="Times New Roman" w:hAnsi="Times New Roman" w:cs="Times New Roman"/>
+        </w:rPr>
+        <w:t>переменная</w:t>
+      </w:r>
+      <w:bookmarkStart w:id="0" w:name="_GoBack"/>
+      <w:bookmarkEnd w:id="0"/>
+      <w:r>
+        <w:rPr>
+          <w:rFonts w:ascii="Times New Roman" w:hAnsi="Times New Roman" w:cs="Times New Roman"/>
+          <w:lang w:val="en-US"/>
         </w:rPr>
         <w:t>}</w:t>
       </w:r>

</xml_diff>